<commit_message>
add the final version + submitted zip file
</commit_message>
<xml_diff>
--- a/hw2/dry_alex/report.docx
+++ b/hw2/dry_alex/report.docx
@@ -60,13 +60,7 @@
       </w:r>
       <w:proofErr w:type="spellEnd"/>
       <w:r>
-        <w:t xml:space="preserve"> – it fills missing data, it changes some feature to categorical, or applies PCA transform, which drops the original features and leaves only the desired principal components. The final stage in </w:t>
-      </w:r>
-      <w:r>
-        <w:t>the</w:t>
-      </w:r>
-      <w:r>
-        <w:t xml:space="preserve"> pipeline drops all the columns which have at least one NA value.</w:t>
+        <w:t xml:space="preserve"> – it fills missing data, it changes some feature to categorical, or applies PCA transform, which drops the original features and leaves only the desired principal components. The final stage in the pipeline drops all the columns which have at least one NA value.</w:t>
       </w:r>
     </w:p>
     <w:p/>
@@ -77,31 +71,6 @@
     </w:p>
     <w:p>
       <w:pPr>
-        <w:pStyle w:val="Heading1"/>
-      </w:pPr>
-    </w:p>
-    <w:p>
-      <w:pPr>
-        <w:pStyle w:val="Heading1"/>
-      </w:pPr>
-    </w:p>
-    <w:p>
-      <w:pPr>
-        <w:pStyle w:val="Heading1"/>
-      </w:pPr>
-    </w:p>
-    <w:p>
-      <w:pPr>
-        <w:pStyle w:val="Heading1"/>
-      </w:pPr>
-    </w:p>
-    <w:p>
-      <w:pPr>
-        <w:pStyle w:val="Heading1"/>
-      </w:pPr>
-    </w:p>
-    <w:p>
-      <w:pPr>
         <w:rPr>
           <w:rtl/>
         </w:rPr>
@@ -115,6 +84,19 @@
       </w:pPr>
     </w:p>
     <w:p/>
+    <w:p>
+      <w:pPr>
+        <w:rPr>
+          <w:rFonts w:asciiTheme="majorHAnsi" w:eastAsiaTheme="majorEastAsia" w:hAnsiTheme="majorHAnsi" w:cstheme="majorBidi"/>
+          <w:color w:val="2F5496" w:themeColor="accent1" w:themeShade="BF"/>
+          <w:sz w:val="32"/>
+          <w:szCs w:val="32"/>
+        </w:rPr>
+      </w:pPr>
+      <w:r>
+        <w:br w:type="page"/>
+      </w:r>
+    </w:p>
     <w:p>
       <w:pPr>
         <w:pStyle w:val="Heading1"/>
@@ -421,27 +403,96 @@
     </w:p>
     <w:p>
       <w:pPr>
+        <w:rPr>
+          <w:b/>
+          <w:bCs/>
+        </w:rPr>
+      </w:pPr>
+      <w:proofErr w:type="spellStart"/>
+      <w:r>
+        <w:rPr>
+          <w:b/>
+          <w:bCs/>
+        </w:rPr>
+        <w:t>Bmi</w:t>
+      </w:r>
+      <w:proofErr w:type="spellEnd"/>
+      <w:r>
+        <w:rPr>
+          <w:b/>
+          <w:bCs/>
+        </w:rPr>
+        <w:t xml:space="preserve"> Score</w:t>
+      </w:r>
+    </w:p>
+    <w:p>
+      <w:pPr>
         <w:ind w:firstLine="720"/>
-        <w:rPr>
-          <w:b/>
-          <w:bCs/>
-        </w:rPr>
-      </w:pPr>
+      </w:pPr>
+      <w:r>
+        <w:t xml:space="preserve">The </w:t>
+      </w:r>
       <w:proofErr w:type="spellStart"/>
       <w:r>
-        <w:rPr>
-          <w:b/>
-          <w:bCs/>
-        </w:rPr>
-        <w:t>Bmi</w:t>
+        <w:t>bmi</w:t>
       </w:r>
       <w:proofErr w:type="spellEnd"/>
       <w:r>
-        <w:rPr>
-          <w:b/>
-          <w:bCs/>
-        </w:rPr>
-        <w:t xml:space="preserve"> Score</w:t>
+        <w:t xml:space="preserve"> score had data that was anomalous because it was physically impossible because</w:t>
+      </w:r>
+      <w:r>
+        <w:t xml:space="preserve">     </w:t>
+      </w:r>
+      <w:r>
+        <w:t xml:space="preserve"> </w:t>
+      </w:r>
+      <w:proofErr w:type="spellStart"/>
+      <w:r>
+        <w:t>bmi</w:t>
+      </w:r>
+      <w:proofErr w:type="spellEnd"/>
+      <w:r>
+        <w:t xml:space="preserve"> = weight/ (height)^2. Therefore</w:t>
+      </w:r>
+      <w:r>
+        <w:t>,</w:t>
+      </w:r>
+      <w:r>
+        <w:t xml:space="preserve"> any </w:t>
+      </w:r>
+      <w:proofErr w:type="spellStart"/>
+      <w:r>
+        <w:t>bmi</w:t>
+      </w:r>
+      <w:proofErr w:type="spellEnd"/>
+      <w:r>
+        <w:t xml:space="preserve"> above 45 was truncated</w:t>
+      </w:r>
+      <w:r>
+        <w:t xml:space="preserve">, and replaced the </w:t>
+      </w:r>
+      <w:proofErr w:type="spellStart"/>
+      <w:r>
+        <w:t>the</w:t>
+      </w:r>
+      <w:proofErr w:type="spellEnd"/>
+      <w:r>
+        <w:t xml:space="preserve"> mean value. The mean value was calculated on the training data, without the outliers.</w:t>
+      </w:r>
+    </w:p>
+    <w:p>
+      <w:pPr>
+        <w:rPr>
+          <w:b/>
+          <w:bCs/>
+        </w:rPr>
+      </w:pPr>
+      <w:r>
+        <w:rPr>
+          <w:b/>
+          <w:bCs/>
+        </w:rPr>
+        <w:t>Multi Label Classification</w:t>
       </w:r>
     </w:p>
     <w:p>
@@ -449,84 +500,33 @@
         <w:ind w:firstLine="720"/>
       </w:pPr>
       <w:r>
-        <w:t xml:space="preserve">The </w:t>
-      </w:r>
-      <w:proofErr w:type="spellStart"/>
-      <w:r>
-        <w:t>bmi</w:t>
-      </w:r>
-      <w:proofErr w:type="spellEnd"/>
-      <w:r>
-        <w:t xml:space="preserve"> score had data that was anomalous because it was physically impossible because</w:t>
-      </w:r>
-      <w:r>
-        <w:t xml:space="preserve">     </w:t>
+        <w:t xml:space="preserve">We changed the classification to multi label with labels for risk, type of disease, and </w:t>
+      </w:r>
+      <w:r>
+        <w:t>whether the person spreads the disease. This is important because some features like Syndrome</w:t>
       </w:r>
       <w:r>
         <w:t xml:space="preserve"> </w:t>
       </w:r>
-      <w:proofErr w:type="spellStart"/>
-      <w:r>
-        <w:t>bmi</w:t>
-      </w:r>
-      <w:proofErr w:type="spellEnd"/>
-      <w:r>
-        <w:t xml:space="preserve"> = weight/ (height)^2. Therefore</w:t>
-      </w:r>
-      <w:r>
-        <w:t>,</w:t>
-      </w:r>
-      <w:r>
-        <w:t xml:space="preserve"> any </w:t>
-      </w:r>
-      <w:proofErr w:type="spellStart"/>
-      <w:r>
-        <w:t>bmi</w:t>
-      </w:r>
-      <w:proofErr w:type="spellEnd"/>
-      <w:r>
-        <w:t xml:space="preserve"> above 45 was truncated.</w:t>
-      </w:r>
-    </w:p>
-    <w:p>
-      <w:pPr>
-        <w:rPr>
-          <w:b/>
-          <w:bCs/>
-        </w:rPr>
-      </w:pPr>
-      <w:r>
-        <w:rPr>
-          <w:b/>
-          <w:bCs/>
-        </w:rPr>
-        <w:t>Multi Label Classification</w:t>
+      <w:r>
+        <w:t xml:space="preserve">Class indicate whether a person spreads or </w:t>
+      </w:r>
+      <w:proofErr w:type="gramStart"/>
+      <w:r>
+        <w:t>doesn’t</w:t>
+      </w:r>
+      <w:proofErr w:type="gramEnd"/>
+      <w:r>
+        <w:t xml:space="preserve"> but isn’t informative about the other labels.</w:t>
+      </w:r>
+      <w:r>
+        <w:t xml:space="preserve"> Those labels are also present in the final output csv files. Later the desired label for classification will be chosen.</w:t>
       </w:r>
     </w:p>
     <w:p>
       <w:pPr>
         <w:ind w:firstLine="720"/>
       </w:pPr>
-      <w:r>
-        <w:t xml:space="preserve">We changed the classification to multi label with labels for risk, type of disease, and </w:t>
-      </w:r>
-      <w:r>
-        <w:t>whether the person spreads the disease. This is important because some features like Syndrome</w:t>
-      </w:r>
-      <w:r>
-        <w:t xml:space="preserve"> </w:t>
-      </w:r>
-      <w:r>
-        <w:t xml:space="preserve">Class indicate whether a person spreads or </w:t>
-      </w:r>
-      <w:proofErr w:type="gramStart"/>
-      <w:r>
-        <w:t>doesn’t</w:t>
-      </w:r>
-      <w:proofErr w:type="gramEnd"/>
-      <w:r>
-        <w:t xml:space="preserve"> but isn’t informative about the other labels.</w:t>
-      </w:r>
     </w:p>
     <w:p>
       <w:pPr>
@@ -553,12 +553,6 @@
         <w:ind w:firstLine="720"/>
       </w:pPr>
     </w:p>
-    <w:p>
-      <w:pPr>
-        <w:ind w:firstLine="720"/>
-      </w:pPr>
-    </w:p>
-    <w:p/>
     <w:p>
       <w:pPr>
         <w:rPr>
@@ -871,6 +865,7 @@
         <w:ind w:firstLine="720"/>
       </w:pPr>
       <w:r>
+        <w:lastRenderedPageBreak/>
         <w:t xml:space="preserve">Graphs of other diseases are similar and show </w:t>
       </w:r>
       <w:r>
@@ -960,7 +955,18 @@
       </w:r>
       <w:proofErr w:type="gramEnd"/>
       <w:r>
-        <w:t>std. deviation).</w:t>
+        <w:t>std. deviation)</w:t>
+      </w:r>
+      <w:r>
+        <w:t xml:space="preserve"> on the </w:t>
+      </w:r>
+      <w:proofErr w:type="spellStart"/>
+      <w:r>
+        <w:t>pcrResults</w:t>
+      </w:r>
+      <w:proofErr w:type="spellEnd"/>
+      <w:r>
+        <w:t xml:space="preserve"> in the PCA.</w:t>
       </w:r>
     </w:p>
     <w:p>
@@ -1106,6 +1112,7 @@
         <w:ind w:firstLine="720"/>
       </w:pPr>
       <w:r>
+        <w:lastRenderedPageBreak/>
         <w:t>Where the right</w:t>
       </w:r>
       <w:r>
@@ -2051,7 +2058,25 @@
           <w:sz w:val="21"/>
           <w:szCs w:val="21"/>
         </w:rPr>
-        <w:t xml:space="preserve">found very low mutual information correlation between a syndrome reported and one of the diseases in the test results, but </w:t>
+        <w:t>found very low mutual information correlation between a syndrome reported and one of the diseases in the t</w:t>
+      </w:r>
+      <w:r>
+        <w:rPr>
+          <w:rFonts w:eastAsia="Times New Roman" w:cstheme="minorHAnsi"/>
+          <w:color w:val="000000"/>
+          <w:sz w:val="21"/>
+          <w:szCs w:val="21"/>
+        </w:rPr>
+        <w:t>e</w:t>
+      </w:r>
+      <w:r>
+        <w:rPr>
+          <w:rFonts w:eastAsia="Times New Roman" w:cstheme="minorHAnsi"/>
+          <w:color w:val="000000"/>
+          <w:sz w:val="21"/>
+          <w:szCs w:val="21"/>
+        </w:rPr>
+        <w:t xml:space="preserve">st results, but </w:t>
       </w:r>
       <w:r>
         <w:rPr>
@@ -2214,6 +2239,7 @@
           <w:sz w:val="21"/>
           <w:szCs w:val="21"/>
         </w:rPr>
+        <w:lastRenderedPageBreak/>
         <w:drawing>
           <wp:inline distT="0" distB="0" distL="0" distR="0" wp14:anchorId="2BEA5C0A" wp14:editId="2A40DA84">
             <wp:extent cx="4762500" cy="4663440"/>
@@ -2280,9 +2306,23 @@
     </w:p>
     <w:p>
       <w:pPr>
+        <w:rPr>
+          <w:rFonts w:asciiTheme="majorHAnsi" w:eastAsiaTheme="majorEastAsia" w:hAnsiTheme="majorHAnsi" w:cstheme="majorBidi"/>
+          <w:color w:val="2F5496" w:themeColor="accent1" w:themeShade="BF"/>
+          <w:sz w:val="32"/>
+          <w:szCs w:val="32"/>
+        </w:rPr>
+      </w:pPr>
+      <w:r>
+        <w:br w:type="page"/>
+      </w:r>
+    </w:p>
+    <w:p>
+      <w:pPr>
         <w:pStyle w:val="Heading1"/>
       </w:pPr>
       <w:r>
+        <w:lastRenderedPageBreak/>
         <w:t>PCA transform</w:t>
       </w:r>
     </w:p>
@@ -2394,88 +2434,310 @@
     <w:p/>
     <w:p/>
     <w:p/>
-    <w:p/>
     <w:p>
       <w:pPr>
         <w:pStyle w:val="Heading1"/>
       </w:pPr>
       <w:r>
+        <w:lastRenderedPageBreak/>
         <w:t>Sequential Forward Selection</w:t>
       </w:r>
     </w:p>
     <w:p/>
     <w:p>
+      <w:r>
+        <w:t xml:space="preserve">In order to determine which remaining features were of importance, we chose to use SFS. We chose the top three from considerations of Occam’s Razor, </w:t>
+      </w:r>
       <w:proofErr w:type="gramStart"/>
       <w:r>
-        <w:t>In order to</w:t>
+        <w:t>i.e.</w:t>
       </w:r>
       <w:proofErr w:type="gramEnd"/>
       <w:r>
-        <w:t xml:space="preserve"> determine which remaining features were of importance, we chose to use SFS. We chose the top three from considerations of Occam’s Razor, </w:t>
+        <w:t xml:space="preserve"> the simpler model is usually the best one. </w:t>
+      </w:r>
+    </w:p>
+    <w:p/>
+    <w:p>
+      <w:r>
+        <w:t xml:space="preserve">We used the K-Nearest Neighbors algorithm as our scoring </w:t>
       </w:r>
       <w:proofErr w:type="gramStart"/>
       <w:r>
-        <w:t>i.e.</w:t>
+        <w:t>function, because</w:t>
       </w:r>
       <w:proofErr w:type="gramEnd"/>
       <w:r>
-        <w:t xml:space="preserve"> the simpler model is usually the best one. </w:t>
-      </w:r>
-    </w:p>
-    <w:p/>
-    <w:p>
-      <w:r>
-        <w:t xml:space="preserve">We used the K-Nearest Neighbors algorithm as our scoring </w:t>
+        <w:t xml:space="preserve"> it requires no assumptions on the data, and   only one hyperparameter, and there are many distance criteria to choose from.</w:t>
+      </w:r>
+      <w:r>
+        <w:t xml:space="preserve"> We chose to use the scoring function with 2 neighbors </w:t>
       </w:r>
       <w:proofErr w:type="gramStart"/>
       <w:r>
-        <w:t>function, because</w:t>
+        <w:t xml:space="preserve">in order </w:t>
+      </w:r>
+      <w:r>
+        <w:t>for</w:t>
       </w:r>
       <w:proofErr w:type="gramEnd"/>
       <w:r>
-        <w:t xml:space="preserve"> it requires no assumptions on the data, and   only one hyperparameter, and there are many distance criteria to choose from.</w:t>
-      </w:r>
-      <w:r>
-        <w:t xml:space="preserve"> We chose to use the scoring function with 2 neighbors </w:t>
+        <w:t xml:space="preserve"> it to generalize but not to be too computationally expensive.</w:t>
+      </w:r>
+    </w:p>
+    <w:p/>
+    <w:p>
+      <w:r>
+        <w:t xml:space="preserve">Uwe found the three most important features other than previously mentioned were BMI, Time </w:t>
       </w:r>
       <w:proofErr w:type="gramStart"/>
       <w:r>
-        <w:t xml:space="preserve">in order </w:t>
-      </w:r>
-      <w:r>
-        <w:t>for</w:t>
+        <w:t>On</w:t>
       </w:r>
       <w:proofErr w:type="gramEnd"/>
       <w:r>
-        <w:t xml:space="preserve"> it to generalize but not to be too computationally expensive.</w:t>
-      </w:r>
-    </w:p>
-    <w:p/>
-    <w:p>
-      <w:r>
-        <w:t xml:space="preserve">Uwe found the three most important features other than previously mentioned were BMI, Time </w:t>
+        <w:t xml:space="preserve"> Social Activities and Discipline Score, which make sense in terms of expert knowledge.</w:t>
+      </w:r>
+      <w:r>
+        <w:t xml:space="preserve"> Those features all have missing values, which </w:t>
       </w:r>
       <w:proofErr w:type="gramStart"/>
       <w:r>
-        <w:t>On</w:t>
+        <w:t>have to</w:t>
       </w:r>
       <w:proofErr w:type="gramEnd"/>
       <w:r>
-        <w:t xml:space="preserve"> Social Activities and Discipline Score, which make sense in terms of expert knowledge.</w:t>
-      </w:r>
-    </w:p>
-    <w:p/>
-    <w:p/>
-    <w:p/>
-    <w:p/>
-    <w:p/>
-    <w:p/>
-    <w:p/>
-    <w:p/>
-    <w:p/>
-    <w:p/>
-    <w:p/>
-    <w:p/>
+        <w:t xml:space="preserve"> be replenished. </w:t>
+      </w:r>
+      <w:r>
+        <w:t>The BMI feature refill was explained before.</w:t>
+      </w:r>
+    </w:p>
+    <w:p/>
+    <w:p>
+      <w:pPr>
+        <w:ind w:firstLine="720"/>
+        <w:rPr>
+          <w:b/>
+          <w:bCs/>
+        </w:rPr>
+      </w:pPr>
+      <w:r>
+        <w:rPr>
+          <w:b/>
+          <w:bCs/>
+        </w:rPr>
+        <w:t>Time on Social activities</w:t>
+      </w:r>
+    </w:p>
+    <w:p>
+      <w:pPr>
+        <w:ind w:firstLine="720"/>
+        <w:rPr>
+          <w:b/>
+          <w:bCs/>
+        </w:rPr>
+      </w:pPr>
+    </w:p>
+    <w:p>
+      <w:r>
+        <w:t>A very good linear dependency was found between the Time on social activities and The Expenses on the presents. First, it lets us refill the missing values. And shows how one of the 2 features is actually redundant</w:t>
+      </w:r>
+    </w:p>
+    <w:p>
+      <w:r>
+        <w:rPr>
+          <w:noProof/>
+        </w:rPr>
+        <w:drawing>
+          <wp:inline distT="0" distB="0" distL="0" distR="0" wp14:anchorId="7BDD3042" wp14:editId="23413DE6">
+            <wp:extent cx="3590925" cy="2193687"/>
+            <wp:effectExtent l="0" t="0" r="0" b="0"/>
+            <wp:docPr id="8" name="Picture 8"/>
+            <wp:cNvGraphicFramePr>
+              <a:graphicFrameLocks xmlns:a="http://schemas.openxmlformats.org/drawingml/2006/main" noChangeAspect="1"/>
+            </wp:cNvGraphicFramePr>
+            <a:graphic xmlns:a="http://schemas.openxmlformats.org/drawingml/2006/main">
+              <a:graphicData uri="http://schemas.openxmlformats.org/drawingml/2006/picture">
+                <pic:pic xmlns:pic="http://schemas.openxmlformats.org/drawingml/2006/picture">
+                  <pic:nvPicPr>
+                    <pic:cNvPr id="1" name=""/>
+                    <pic:cNvPicPr/>
+                  </pic:nvPicPr>
+                  <pic:blipFill>
+                    <a:blip r:embed="rId14"/>
+                    <a:stretch>
+                      <a:fillRect/>
+                    </a:stretch>
+                  </pic:blipFill>
+                  <pic:spPr>
+                    <a:xfrm>
+                      <a:off x="0" y="0"/>
+                      <a:ext cx="3604413" cy="2201926"/>
+                    </a:xfrm>
+                    <a:prstGeom prst="rect">
+                      <a:avLst/>
+                    </a:prstGeom>
+                  </pic:spPr>
+                </pic:pic>
+              </a:graphicData>
+            </a:graphic>
+          </wp:inline>
+        </w:drawing>
+      </w:r>
+    </w:p>
+    <w:p>
+      <w:r>
+        <w:t xml:space="preserve">So if the data for Time on Social activities was missing, it was replenished from the Presents expenses. If the data was missing there </w:t>
+      </w:r>
+      <w:r>
+        <w:t>as well, it was filled with a mean value calculated from the training set.</w:t>
+      </w:r>
+    </w:p>
+    <w:p/>
+    <w:p/>
+    <w:p/>
+    <w:p>
+      <w:pPr>
+        <w:ind w:firstLine="720"/>
+        <w:rPr>
+          <w:b/>
+          <w:bCs/>
+        </w:rPr>
+      </w:pPr>
+      <w:r>
+        <w:rPr>
+          <w:b/>
+          <w:bCs/>
+        </w:rPr>
+        <w:lastRenderedPageBreak/>
+        <w:t>Discipline Score</w:t>
+      </w:r>
+    </w:p>
+    <w:p>
+      <w:pPr>
+        <w:ind w:firstLine="720"/>
+        <w:rPr>
+          <w:b/>
+          <w:bCs/>
+        </w:rPr>
+      </w:pPr>
+    </w:p>
+    <w:p>
+      <w:r>
+        <w:t>Another linear dependency was found, between discipline score and expenses on parking tickets:</w:t>
+      </w:r>
+    </w:p>
+    <w:p>
+      <w:r>
+        <w:rPr>
+          <w:noProof/>
+        </w:rPr>
+        <w:drawing>
+          <wp:inline distT="0" distB="0" distL="0" distR="0" wp14:anchorId="14E3894A" wp14:editId="71BE0E69">
+            <wp:extent cx="3698397" cy="2333625"/>
+            <wp:effectExtent l="0" t="0" r="0" b="0"/>
+            <wp:docPr id="9" name="Picture 9"/>
+            <wp:cNvGraphicFramePr>
+              <a:graphicFrameLocks xmlns:a="http://schemas.openxmlformats.org/drawingml/2006/main" noChangeAspect="1"/>
+            </wp:cNvGraphicFramePr>
+            <a:graphic xmlns:a="http://schemas.openxmlformats.org/drawingml/2006/main">
+              <a:graphicData uri="http://schemas.openxmlformats.org/drawingml/2006/picture">
+                <pic:pic xmlns:pic="http://schemas.openxmlformats.org/drawingml/2006/picture">
+                  <pic:nvPicPr>
+                    <pic:cNvPr id="1" name=""/>
+                    <pic:cNvPicPr/>
+                  </pic:nvPicPr>
+                  <pic:blipFill>
+                    <a:blip r:embed="rId15"/>
+                    <a:stretch>
+                      <a:fillRect/>
+                    </a:stretch>
+                  </pic:blipFill>
+                  <pic:spPr>
+                    <a:xfrm>
+                      <a:off x="0" y="0"/>
+                      <a:ext cx="3712769" cy="2342693"/>
+                    </a:xfrm>
+                    <a:prstGeom prst="rect">
+                      <a:avLst/>
+                    </a:prstGeom>
+                  </pic:spPr>
+                </pic:pic>
+              </a:graphicData>
+            </a:graphic>
+          </wp:inline>
+        </w:drawing>
+      </w:r>
+    </w:p>
+    <w:p>
+      <w:r>
+        <w:t>First, we can see 2 lines, which is strange, so we also take a look at Discipline score histogram:</w:t>
+      </w:r>
+    </w:p>
+    <w:p>
+      <w:r>
+        <w:rPr>
+          <w:noProof/>
+        </w:rPr>
+        <w:drawing>
+          <wp:inline distT="0" distB="0" distL="0" distR="0" wp14:anchorId="0DFDE891" wp14:editId="4B25881A">
+            <wp:extent cx="3322320" cy="2076450"/>
+            <wp:effectExtent l="0" t="0" r="0" b="0"/>
+            <wp:docPr id="10" name="Picture 10"/>
+            <wp:cNvGraphicFramePr>
+              <a:graphicFrameLocks xmlns:a="http://schemas.openxmlformats.org/drawingml/2006/main" noChangeAspect="1"/>
+            </wp:cNvGraphicFramePr>
+            <a:graphic xmlns:a="http://schemas.openxmlformats.org/drawingml/2006/main">
+              <a:graphicData uri="http://schemas.openxmlformats.org/drawingml/2006/picture">
+                <pic:pic xmlns:pic="http://schemas.openxmlformats.org/drawingml/2006/picture">
+                  <pic:nvPicPr>
+                    <pic:cNvPr id="1" name=""/>
+                    <pic:cNvPicPr/>
+                  </pic:nvPicPr>
+                  <pic:blipFill>
+                    <a:blip r:embed="rId16"/>
+                    <a:stretch>
+                      <a:fillRect/>
+                    </a:stretch>
+                  </pic:blipFill>
+                  <pic:spPr>
+                    <a:xfrm>
+                      <a:off x="0" y="0"/>
+                      <a:ext cx="3322320" cy="2076450"/>
+                    </a:xfrm>
+                    <a:prstGeom prst="rect">
+                      <a:avLst/>
+                    </a:prstGeom>
+                  </pic:spPr>
+                </pic:pic>
+              </a:graphicData>
+            </a:graphic>
+          </wp:inline>
+        </w:drawing>
+      </w:r>
+      <w:r>
+        <w:t xml:space="preserve"> </w:t>
+      </w:r>
+    </w:p>
+    <w:p>
+      <w:r>
+        <w:t xml:space="preserve">We can see that presumably the values above 10 are outliers, and from the first chart we can assume that there is redundant 0 (zero) in the number. E.g. 80 instead of 8, etc. </w:t>
+      </w:r>
+    </w:p>
+    <w:p>
+      <w:r>
+        <w:t xml:space="preserve">So, any value above 10 was divided by 10. Any missing value was refilled with the </w:t>
+      </w:r>
+      <w:proofErr w:type="spellStart"/>
+      <w:r>
+        <w:t>ParkingExpenses</w:t>
+      </w:r>
+      <w:proofErr w:type="spellEnd"/>
+      <w:r>
+        <w:t>. If value was still missing, was refilled with the mean calculated from the training set</w:t>
+      </w:r>
+    </w:p>
     <w:p/>
     <w:p/>
     <w:p/>
@@ -2486,21 +2748,14 @@
         <w:pStyle w:val="Heading1"/>
       </w:pPr>
       <w:r>
+        <w:lastRenderedPageBreak/>
         <w:t>Imputation</w:t>
       </w:r>
     </w:p>
     <w:p/>
     <w:p>
       <w:r>
-        <w:t xml:space="preserve">We tried using imputation using linear regression to fill up nan values. Then using r2 </w:t>
-      </w:r>
-      <w:proofErr w:type="gramStart"/>
-      <w:r>
-        <w:t>score,  we</w:t>
-      </w:r>
-      <w:proofErr w:type="gramEnd"/>
-      <w:r>
-        <w:t xml:space="preserve"> checked if filling up using LR was better than just filling up with the mean. </w:t>
+        <w:t xml:space="preserve">We tried using imputation using linear regression to fill up nan values. Then using r2 score,  we checked if filling up using LR was better than just filling up with the mean. </w:t>
       </w:r>
     </w:p>
     <w:p>
@@ -2531,16 +2786,11 @@
         <w:t>HappinessScore</w:t>
       </w:r>
       <w:proofErr w:type="spellEnd"/>
-      <w:proofErr w:type="gramStart"/>
       <w:r>
         <w:t>'</w:t>
       </w:r>
       <w:r>
-        <w:t xml:space="preserve"> ,</w:t>
-      </w:r>
-      <w:proofErr w:type="gramEnd"/>
-      <w:r>
-        <w:t xml:space="preserve"> yet we didn’t get meaningful r2 scores.</w:t>
+        <w:t xml:space="preserve"> , yet we didn’t get meaningful r2 scores.</w:t>
       </w:r>
     </w:p>
     <w:p/>
@@ -2628,6 +2878,7 @@
         <w:pStyle w:val="Heading1"/>
       </w:pPr>
       <w:r>
+        <w:lastRenderedPageBreak/>
         <w:t xml:space="preserve">Pros and Cons – </w:t>
       </w:r>
       <w:r>
@@ -3003,6 +3254,172 @@
       </w:pPr>
     </w:p>
     <w:p/>
+    <w:p>
+      <w:pPr>
+        <w:pStyle w:val="Heading1"/>
+      </w:pPr>
+      <w:r>
+        <w:lastRenderedPageBreak/>
+        <w:t>Conclusion</w:t>
+      </w:r>
+    </w:p>
+    <w:p/>
+    <w:p>
+      <w:r>
+        <w:t>The features that were decided to be left:</w:t>
+      </w:r>
+    </w:p>
+    <w:p>
+      <w:pPr>
+        <w:pStyle w:val="ListParagraph"/>
+        <w:numPr>
+          <w:ilvl w:val="0"/>
+          <w:numId w:val="3"/>
+        </w:numPr>
+      </w:pPr>
+      <w:r>
+        <w:t xml:space="preserve">BMI, </w:t>
+      </w:r>
+      <w:proofErr w:type="spellStart"/>
+      <w:r>
+        <w:t>DisciplineScore</w:t>
+      </w:r>
+      <w:proofErr w:type="spellEnd"/>
+      <w:r>
+        <w:t xml:space="preserve">, </w:t>
+      </w:r>
+      <w:proofErr w:type="spellStart"/>
+      <w:r>
+        <w:t>TimeOnSocialActivities</w:t>
+      </w:r>
+      <w:proofErr w:type="spellEnd"/>
+      <w:r>
+        <w:t xml:space="preserve"> </w:t>
+      </w:r>
+      <w:r>
+        <w:t>–</w:t>
+      </w:r>
+      <w:r>
+        <w:t xml:space="preserve"> </w:t>
+      </w:r>
+      <w:r>
+        <w:t>from the SRS.</w:t>
+      </w:r>
+    </w:p>
+    <w:p>
+      <w:pPr>
+        <w:pStyle w:val="ListParagraph"/>
+        <w:numPr>
+          <w:ilvl w:val="0"/>
+          <w:numId w:val="3"/>
+        </w:numPr>
+      </w:pPr>
+      <w:r>
+        <w:t>All the PCR results (16 features). We do not count them as 16 features, since later after the PCA projection, they transform into 5 features. (number of chosen Principal components)</w:t>
+      </w:r>
+    </w:p>
+    <w:p>
+      <w:pPr>
+        <w:pStyle w:val="ListParagraph"/>
+        <w:numPr>
+          <w:ilvl w:val="0"/>
+          <w:numId w:val="3"/>
+        </w:numPr>
+      </w:pPr>
+      <w:r>
+        <w:t>Syndrome Class</w:t>
+      </w:r>
+    </w:p>
+    <w:p>
+      <w:pPr>
+        <w:pStyle w:val="ListParagraph"/>
+        <w:numPr>
+          <w:ilvl w:val="0"/>
+          <w:numId w:val="3"/>
+        </w:numPr>
+      </w:pPr>
+      <w:r>
+        <w:t xml:space="preserve">Sex, </w:t>
+      </w:r>
+      <w:proofErr w:type="spellStart"/>
+      <w:r>
+        <w:t>BloodType</w:t>
+      </w:r>
+      <w:proofErr w:type="spellEnd"/>
+      <w:r>
+        <w:t xml:space="preserve"> – those were chosen arbitrarily, from the common sense, since perhaps they can have a good impact on the classification</w:t>
+      </w:r>
+    </w:p>
+    <w:p>
+      <w:pPr>
+        <w:pStyle w:val="ListParagraph"/>
+        <w:numPr>
+          <w:ilvl w:val="0"/>
+          <w:numId w:val="3"/>
+        </w:numPr>
+      </w:pPr>
+      <w:proofErr w:type="spellStart"/>
+      <w:r>
+        <w:t>SelfDeclarationOfIllnessForm</w:t>
+      </w:r>
+      <w:proofErr w:type="spellEnd"/>
+      <w:r>
+        <w:t xml:space="preserve"> – as stated before, some of those have a good MI scores with the labels, so we </w:t>
+      </w:r>
+      <w:proofErr w:type="gramStart"/>
+      <w:r>
+        <w:t>have to</w:t>
+      </w:r>
+      <w:proofErr w:type="gramEnd"/>
+      <w:r>
+        <w:t xml:space="preserve"> consider them on course</w:t>
+      </w:r>
+    </w:p>
+    <w:p/>
+    <w:p>
+      <w:proofErr w:type="gramStart"/>
+      <w:r>
+        <w:t>So</w:t>
+      </w:r>
+      <w:proofErr w:type="gramEnd"/>
+      <w:r>
+        <w:t xml:space="preserve"> we have 3 + 5 (16)</w:t>
+      </w:r>
+      <w:r>
+        <w:t xml:space="preserve"> +1</w:t>
+      </w:r>
+      <w:r>
+        <w:t xml:space="preserve"> + 2 + 1 = 1</w:t>
+      </w:r>
+      <w:r>
+        <w:t>2</w:t>
+      </w:r>
+      <w:r>
+        <w:t xml:space="preserve"> chosen features</w:t>
+      </w:r>
+    </w:p>
+    <w:p/>
+    <w:p>
+      <w:r>
+        <w:t xml:space="preserve">Pay attention, that the CSV files have already the </w:t>
+      </w:r>
+      <w:proofErr w:type="spellStart"/>
+      <w:r>
+        <w:t>SelfDeclarationOfIllnessForm</w:t>
+      </w:r>
+      <w:proofErr w:type="spellEnd"/>
+      <w:r>
+        <w:t xml:space="preserve"> divided into </w:t>
+      </w:r>
+      <w:proofErr w:type="gramStart"/>
+      <w:r>
+        <w:t>various different</w:t>
+      </w:r>
+      <w:proofErr w:type="gramEnd"/>
+      <w:r>
+        <w:t xml:space="preserve"> one-hot declarations. And the result labels as well.</w:t>
+      </w:r>
+    </w:p>
     <w:sectPr>
       <w:pgSz w:w="12240" w:h="15840"/>
       <w:pgMar w:top="1440" w:right="1440" w:bottom="1440" w:left="1440" w:header="720" w:footer="720" w:gutter="0"/>
@@ -3066,6 +3483,95 @@
 <file path=word/numbering.xml><?xml version="1.0" encoding="utf-8"?>
 <w:numbering xmlns:wpc="http://schemas.microsoft.com/office/word/2010/wordprocessingCanvas" xmlns:cx="http://schemas.microsoft.com/office/drawing/2014/chartex" xmlns:cx1="http://schemas.microsoft.com/office/drawing/2015/9/8/chartex" xmlns:cx2="http://schemas.microsoft.com/office/drawing/2015/10/21/chartex" xmlns:cx3="http://schemas.microsoft.com/office/drawing/2016/5/9/chartex" xmlns:cx4="http://schemas.microsoft.com/office/drawing/2016/5/10/chartex" xmlns:cx5="http://schemas.microsoft.com/office/drawing/2016/5/11/chartex" xmlns:cx6="http://schemas.microsoft.com/office/drawing/2016/5/12/chartex" xmlns:cx7="http://schemas.microsoft.com/office/drawing/2016/5/13/chartex" xmlns:cx8="http://schemas.microsoft.com/office/drawing/2016/5/14/chartex" xmlns:mc="http://schemas.openxmlformats.org/markup-compatibility/2006" xmlns:aink="http://schemas.microsoft.com/office/drawing/2016/ink" xmlns:am3d="http://schemas.microsoft.com/office/drawing/2017/model3d" xmlns:o="urn:schemas-microsoft-com:office:office" xmlns:r="http://schemas.openxmlformats.org/officeDocument/2006/relationships" xmlns:m="http://schemas.openxmlformats.org/officeDocument/2006/math" xmlns:v="urn:schemas-microsoft-com:vml" xmlns:wp14="http://schemas.microsoft.com/office/word/2010/wordprocessingDrawing" xmlns:wp="http://schemas.openxmlformats.org/drawingml/2006/wordprocessingDrawing" xmlns:w10="urn:schemas-microsoft-com:office:word" xmlns:w="http://schemas.openxmlformats.org/wordprocessingml/2006/main" xmlns:w14="http://schemas.microsoft.com/office/word/2010/wordml" xmlns:w15="http://schemas.microsoft.com/office/word/2012/wordml" xmlns:w16cex="http://schemas.microsoft.com/office/word/2018/wordml/cex" xmlns:w16cid="http://schemas.microsoft.com/office/word/2016/wordml/cid" xmlns:w16="http://schemas.microsoft.com/office/word/2018/wordml" xmlns:w16se="http://schemas.microsoft.com/office/word/2015/wordml/symex" xmlns:wpg="http://schemas.microsoft.com/office/word/2010/wordprocessingGroup" xmlns:wpi="http://schemas.microsoft.com/office/word/2010/wordprocessingInk" xmlns:wne="http://schemas.microsoft.com/office/word/2006/wordml" xmlns:wps="http://schemas.microsoft.com/office/word/2010/wordprocessingShape" mc:Ignorable="w14 w15 w16se w16cid w16 w16cex wp14">
   <w:abstractNum w:abstractNumId="0" w15:restartNumberingAfterBreak="0">
+    <w:nsid w:val="0E6E443F"/>
+    <w:multiLevelType w:val="hybridMultilevel"/>
+    <w:tmpl w:val="607499DA"/>
+    <w:lvl w:ilvl="0" w:tplc="0409000F">
+      <w:start w:val="1"/>
+      <w:numFmt w:val="decimal"/>
+      <w:lvlText w:val="%1."/>
+      <w:lvlJc w:val="left"/>
+      <w:pPr>
+        <w:ind w:left="720" w:hanging="360"/>
+      </w:pPr>
+      <w:rPr>
+        <w:rFonts w:hint="default"/>
+      </w:rPr>
+    </w:lvl>
+    <w:lvl w:ilvl="1" w:tplc="04090019" w:tentative="1">
+      <w:start w:val="1"/>
+      <w:numFmt w:val="lowerLetter"/>
+      <w:lvlText w:val="%2."/>
+      <w:lvlJc w:val="left"/>
+      <w:pPr>
+        <w:ind w:left="1440" w:hanging="360"/>
+      </w:pPr>
+    </w:lvl>
+    <w:lvl w:ilvl="2" w:tplc="0409001B" w:tentative="1">
+      <w:start w:val="1"/>
+      <w:numFmt w:val="lowerRoman"/>
+      <w:lvlText w:val="%3."/>
+      <w:lvlJc w:val="right"/>
+      <w:pPr>
+        <w:ind w:left="2160" w:hanging="180"/>
+      </w:pPr>
+    </w:lvl>
+    <w:lvl w:ilvl="3" w:tplc="0409000F" w:tentative="1">
+      <w:start w:val="1"/>
+      <w:numFmt w:val="decimal"/>
+      <w:lvlText w:val="%4."/>
+      <w:lvlJc w:val="left"/>
+      <w:pPr>
+        <w:ind w:left="2880" w:hanging="360"/>
+      </w:pPr>
+    </w:lvl>
+    <w:lvl w:ilvl="4" w:tplc="04090019" w:tentative="1">
+      <w:start w:val="1"/>
+      <w:numFmt w:val="lowerLetter"/>
+      <w:lvlText w:val="%5."/>
+      <w:lvlJc w:val="left"/>
+      <w:pPr>
+        <w:ind w:left="3600" w:hanging="360"/>
+      </w:pPr>
+    </w:lvl>
+    <w:lvl w:ilvl="5" w:tplc="0409001B" w:tentative="1">
+      <w:start w:val="1"/>
+      <w:numFmt w:val="lowerRoman"/>
+      <w:lvlText w:val="%6."/>
+      <w:lvlJc w:val="right"/>
+      <w:pPr>
+        <w:ind w:left="4320" w:hanging="180"/>
+      </w:pPr>
+    </w:lvl>
+    <w:lvl w:ilvl="6" w:tplc="0409000F" w:tentative="1">
+      <w:start w:val="1"/>
+      <w:numFmt w:val="decimal"/>
+      <w:lvlText w:val="%7."/>
+      <w:lvlJc w:val="left"/>
+      <w:pPr>
+        <w:ind w:left="5040" w:hanging="360"/>
+      </w:pPr>
+    </w:lvl>
+    <w:lvl w:ilvl="7" w:tplc="04090019" w:tentative="1">
+      <w:start w:val="1"/>
+      <w:numFmt w:val="lowerLetter"/>
+      <w:lvlText w:val="%8."/>
+      <w:lvlJc w:val="left"/>
+      <w:pPr>
+        <w:ind w:left="5760" w:hanging="360"/>
+      </w:pPr>
+    </w:lvl>
+    <w:lvl w:ilvl="8" w:tplc="0409001B" w:tentative="1">
+      <w:start w:val="1"/>
+      <w:numFmt w:val="lowerRoman"/>
+      <w:lvlText w:val="%9."/>
+      <w:lvlJc w:val="right"/>
+      <w:pPr>
+        <w:ind w:left="6480" w:hanging="180"/>
+      </w:pPr>
+    </w:lvl>
+  </w:abstractNum>
+  <w:abstractNum w:abstractNumId="1" w15:restartNumberingAfterBreak="0">
     <w:nsid w:val="4BE14D77"/>
     <w:multiLevelType w:val="hybridMultilevel"/>
     <w:tmpl w:val="215294B8"/>
@@ -3178,7 +3684,7 @@
       </w:rPr>
     </w:lvl>
   </w:abstractNum>
-  <w:abstractNum w:abstractNumId="1" w15:restartNumberingAfterBreak="0">
+  <w:abstractNum w:abstractNumId="2" w15:restartNumberingAfterBreak="0">
     <w:nsid w:val="6C9F5DBD"/>
     <w:multiLevelType w:val="hybridMultilevel"/>
     <w:tmpl w:val="B07295F8"/>
@@ -3292,9 +3798,12 @@
     </w:lvl>
   </w:abstractNum>
   <w:num w:numId="1">
+    <w:abstractNumId w:val="2"/>
+  </w:num>
+  <w:num w:numId="2">
     <w:abstractNumId w:val="1"/>
   </w:num>
-  <w:num w:numId="2">
+  <w:num w:numId="3">
     <w:abstractNumId w:val="0"/>
   </w:num>
 </w:numbering>

</xml_diff>